<commit_message>
+ filtre page signalements
</commit_message>
<xml_diff>
--- a/documentation.docx
+++ b/documentation.docx
@@ -1868,6 +1868,12 @@
     </w:p>
     <w:sdt>
       <w:sdtPr>
+        <w:rPr>
+          <w:rFonts w:asciiTheme="minorHAnsi" w:eastAsiaTheme="minorEastAsia" w:hAnsiTheme="minorHAnsi" w:cstheme="minorBidi"/>
+          <w:color w:val="auto"/>
+          <w:sz w:val="22"/>
+          <w:szCs w:val="22"/>
+        </w:rPr>
         <w:id w:val="1222945424"/>
         <w:docPartObj>
           <w:docPartGallery w:val="Table of Contents"/>
@@ -1876,12 +1882,8 @@
       </w:sdtPr>
       <w:sdtEndPr>
         <w:rPr>
-          <w:rFonts w:asciiTheme="minorHAnsi" w:eastAsiaTheme="minorEastAsia" w:hAnsiTheme="minorHAnsi" w:cstheme="minorBidi"/>
           <w:b/>
           <w:bCs/>
-          <w:color w:val="auto"/>
-          <w:sz w:val="22"/>
-          <w:szCs w:val="22"/>
         </w:rPr>
       </w:sdtEndPr>
       <w:sdtContent>
@@ -4349,8 +4351,8 @@
           <w:numId w:val="10"/>
         </w:numPr>
       </w:pPr>
-      <w:bookmarkStart w:id="8" w:name="_Toc90402724"/>
-      <w:bookmarkStart w:id="9" w:name="_Toc102489255"/>
+      <w:bookmarkStart w:id="8" w:name="_Toc102489255"/>
+      <w:bookmarkStart w:id="9" w:name="_Toc90402724"/>
       <w:r>
         <w:rPr>
           <w:rFonts w:ascii="Arial" w:hAnsi="Arial" w:cs="Arial"/>
@@ -4426,7 +4428,7 @@
       <w:r>
         <w:t>Détails d’un utilisateur</w:t>
       </w:r>
-      <w:bookmarkEnd w:id="9"/>
+      <w:bookmarkEnd w:id="8"/>
       <w:r>
         <w:br/>
       </w:r>
@@ -4468,7 +4470,7 @@
         </w:rPr>
       </w:pPr>
       <w:bookmarkStart w:id="10" w:name="_Toc102489256"/>
-      <w:bookmarkEnd w:id="8"/>
+      <w:bookmarkEnd w:id="9"/>
       <w:r>
         <w:rPr>
           <w:lang w:bidi="fr-FR"/>
@@ -4747,7 +4749,7 @@
           <w:szCs w:val="22"/>
           <w:lang w:val="fr-FR"/>
         </w:rPr>
-        <w:t xml:space="preserve">La clé </w:t>
+        <w:t>La clé Steam doit suivre le format suivant : 3 fois 5 caractères séparés par un -.</w:t>
       </w:r>
       <w:r>
         <w:rPr>
@@ -4757,7 +4759,7 @@
           <w:szCs w:val="22"/>
           <w:lang w:val="fr-FR"/>
         </w:rPr>
-        <w:t>Steam</w:t>
+        <w:br/>
       </w:r>
       <w:r>
         <w:rPr>
@@ -4767,7 +4769,7 @@
           <w:szCs w:val="22"/>
           <w:lang w:val="fr-FR"/>
         </w:rPr>
-        <w:t xml:space="preserve"> doit suivre le format suivant : 3 fois 5 caractères séparés par un -.</w:t>
+        <w:t>Les champs Description et Étiquette sont libre, n'importe quoi peut être inséré dans la limite de la taille des champs</w:t>
       </w:r>
       <w:r>
         <w:rPr>
@@ -4778,6 +4780,7 @@
           <w:lang w:val="fr-FR"/>
         </w:rPr>
         <w:br/>
+        <w:t xml:space="preserve">Le champ compte permet de sélectionner un compte à associer à la clé dans la liste des comptes utilisateurs. </w:t>
       </w:r>
       <w:r>
         <w:rPr>
@@ -4787,7 +4790,7 @@
           <w:szCs w:val="22"/>
           <w:lang w:val="fr-FR"/>
         </w:rPr>
-        <w:t>Les champs Description et Étiquette sont libre, n'importe quoi peut être inséré dans la limite de la taille des champs</w:t>
+        <w:br/>
       </w:r>
       <w:r>
         <w:rPr>
@@ -4797,8 +4800,7 @@
           <w:szCs w:val="22"/>
           <w:lang w:val="fr-FR"/>
         </w:rPr>
-        <w:br/>
-        <w:t xml:space="preserve">Le champ compte permet de sélectionner un compte à associer à la clé dans la liste des comptes utilisateurs. </w:t>
+        <w:t>Il n’est pas possible d’associer le même compte à plusieurs clés.</w:t>
       </w:r>
       <w:r>
         <w:rPr>
@@ -4810,44 +4812,6 @@
         </w:rPr>
         <w:br/>
       </w:r>
-      <w:r>
-        <w:rPr>
-          <w:rFonts w:ascii="Arial" w:hAnsi="Arial" w:cs="Arial"/>
-          <w:color w:val="000000"/>
-          <w:sz w:val="22"/>
-          <w:szCs w:val="22"/>
-        </w:rPr>
-        <w:t xml:space="preserve">Il </w:t>
-      </w:r>
-      <w:proofErr w:type="spellStart"/>
-      <w:r>
-        <w:rPr>
-          <w:rFonts w:ascii="Arial" w:hAnsi="Arial" w:cs="Arial"/>
-          <w:color w:val="000000"/>
-          <w:sz w:val="22"/>
-          <w:szCs w:val="22"/>
-        </w:rPr>
-        <w:t>n’est</w:t>
-      </w:r>
-      <w:proofErr w:type="spellEnd"/>
-      <w:r>
-        <w:rPr>
-          <w:rFonts w:ascii="Arial" w:hAnsi="Arial" w:cs="Arial"/>
-          <w:color w:val="000000"/>
-          <w:sz w:val="22"/>
-          <w:szCs w:val="22"/>
-        </w:rPr>
-        <w:t xml:space="preserve"> pas possible d’associer le même compte à plusieurs clés.</w:t>
-      </w:r>
-      <w:r>
-        <w:rPr>
-          <w:rFonts w:ascii="Arial" w:hAnsi="Arial" w:cs="Arial"/>
-          <w:color w:val="000000"/>
-          <w:sz w:val="22"/>
-          <w:szCs w:val="22"/>
-        </w:rPr>
-        <w:br/>
-      </w:r>
     </w:p>
     <w:p/>
     <w:p/>
@@ -4863,10 +4827,7 @@
       <w:bookmarkStart w:id="13" w:name="_Toc102489259"/>
       <w:r>
         <w:lastRenderedPageBreak/>
-        <w:t xml:space="preserve">Formulaire </w:t>
-      </w:r>
-      <w:r>
-        <w:t>modification</w:t>
+        <w:t>Formulaire modification</w:t>
       </w:r>
       <w:bookmarkEnd w:id="13"/>
     </w:p>
@@ -4942,12 +4903,6 @@
           <w:color w:val="000000"/>
         </w:rPr>
         <w:br/>
-      </w:r>
-      <w:r>
-        <w:rPr>
-          <w:rFonts w:ascii="Arial" w:hAnsi="Arial" w:cs="Arial"/>
-          <w:color w:val="000000"/>
-        </w:rPr>
         <w:t>Chaque champ peut être modifié.</w:t>
       </w:r>
       <w:r>
@@ -5056,10 +5011,7 @@
       </w:pPr>
       <w:bookmarkStart w:id="15" w:name="_Toc102489261"/>
       <w:r>
-        <w:t xml:space="preserve">Liste des </w:t>
-      </w:r>
-      <w:r>
-        <w:t>quiz</w:t>
+        <w:t>Liste des quiz</w:t>
       </w:r>
       <w:bookmarkEnd w:id="15"/>
     </w:p>
@@ -5157,23 +5109,7 @@
           <w:color w:val="000000"/>
           <w:lang w:eastAsia="en-GB"/>
         </w:rPr>
-        <w:t xml:space="preserve">Liste de tous les </w:t>
-      </w:r>
-      <w:r>
-        <w:rPr>
-          <w:rFonts w:ascii="Arial" w:eastAsia="Times New Roman" w:hAnsi="Arial" w:cs="Arial"/>
-          <w:color w:val="000000"/>
-          <w:lang w:eastAsia="en-GB"/>
-        </w:rPr>
-        <w:t>quiz</w:t>
-      </w:r>
-      <w:r>
-        <w:rPr>
-          <w:rFonts w:ascii="Arial" w:eastAsia="Times New Roman" w:hAnsi="Arial" w:cs="Arial"/>
-          <w:color w:val="000000"/>
-          <w:lang w:eastAsia="en-GB"/>
-        </w:rPr>
-        <w:t>.</w:t>
+        <w:t>Liste de tous les quiz.</w:t>
       </w:r>
       <w:r>
         <w:rPr>
@@ -5326,13 +5262,7 @@
       <w:bookmarkStart w:id="16" w:name="_Toc102489262"/>
       <w:r>
         <w:lastRenderedPageBreak/>
-        <w:t>Détails</w:t>
-      </w:r>
-      <w:r>
-        <w:t xml:space="preserve"> des </w:t>
-      </w:r>
-      <w:r>
-        <w:t>quiz</w:t>
+        <w:t>Détails des quiz</w:t>
       </w:r>
       <w:bookmarkEnd w:id="16"/>
     </w:p>
@@ -5455,6 +5385,7 @@
       </w:r>
       <w:r>
         <w:rPr>
+          <w:noProof/>
           <w:lang w:bidi="fr-FR"/>
         </w:rPr>
         <w:drawing>
@@ -5521,6 +5452,7 @@
       </w:r>
       <w:r>
         <w:rPr>
+          <w:noProof/>
           <w:lang w:bidi="fr-FR"/>
         </w:rPr>
         <w:drawing>
@@ -5593,6 +5525,9 @@
     </w:p>
     <w:p>
       <w:r>
+        <w:rPr>
+          <w:noProof/>
+        </w:rPr>
         <w:drawing>
           <wp:inline distT="0" distB="0" distL="0" distR="0" wp14:anchorId="2385DD82" wp14:editId="2D3A9508">
             <wp:extent cx="6371590" cy="2925445"/>
@@ -5708,35 +5643,7 @@
           <w:rFonts w:ascii="Arial" w:hAnsi="Arial" w:cs="Arial"/>
           <w:color w:val="000000"/>
         </w:rPr>
-        <w:t>sur «</w:t>
-      </w:r>
-      <w:r>
-        <w:rPr>
-          <w:rFonts w:ascii="Arial" w:hAnsi="Arial" w:cs="Arial"/>
-          <w:color w:val="000000"/>
-        </w:rPr>
-        <w:t> Allemagne »</w:t>
-      </w:r>
-      <w:r>
-        <w:rPr>
-          <w:rFonts w:ascii="Arial" w:hAnsi="Arial" w:cs="Arial"/>
-          <w:color w:val="000000"/>
-        </w:rPr>
-        <w:t xml:space="preserve"> et </w:t>
-      </w:r>
-      <w:r>
-        <w:rPr>
-          <w:rFonts w:ascii="Arial" w:hAnsi="Arial" w:cs="Arial"/>
-          <w:color w:val="000000"/>
-        </w:rPr>
-        <w:t>« France »</w:t>
-      </w:r>
-      <w:r>
-        <w:rPr>
-          <w:rFonts w:ascii="Arial" w:hAnsi="Arial" w:cs="Arial"/>
-          <w:color w:val="000000"/>
-        </w:rPr>
-        <w:t xml:space="preserve"> pour valider la question. Pour pouvoir augmenter le nombre de réponses requises il faut avoir au minimum 2 bonne réponses (case à cocher sous la réponse).</w:t>
+        <w:t>sur « Allemagne » et « France » pour valider la question. Pour pouvoir augmenter le nombre de réponses requises il faut avoir au minimum 2 bonne réponses (case à cocher sous la réponse).</w:t>
       </w:r>
     </w:p>
     <w:p>
@@ -5747,6 +5654,7 @@
       </w:pPr>
       <w:r>
         <w:rPr>
+          <w:noProof/>
           <w:lang w:bidi="fr-FR"/>
         </w:rPr>
         <w:lastRenderedPageBreak/>
@@ -5795,6 +5703,7 @@
       </w:pPr>
       <w:r>
         <w:rPr>
+          <w:noProof/>
           <w:lang w:bidi="fr-FR"/>
         </w:rPr>
         <w:drawing>
@@ -5866,10 +5775,7 @@
         <w:br/>
       </w:r>
       <w:r>
-        <w:t xml:space="preserve"> </w:t>
-      </w:r>
-      <w:r>
-        <w:t>Les question de type « texte » permettre de demander au joueur d’insérer une chaine de caractère précise</w:t>
+        <w:t xml:space="preserve"> Les question de type « texte » permettre de demander au joueur d’insérer une chaine de caractère précise</w:t>
       </w:r>
       <w:r>
         <w:br/>
@@ -5931,6 +5837,7 @@
       </w:pPr>
       <w:r>
         <w:rPr>
+          <w:noProof/>
           <w:lang w:bidi="fr-FR"/>
         </w:rPr>
         <w:drawing>
@@ -6042,6 +5949,7 @@
       </w:pPr>
       <w:r>
         <w:rPr>
+          <w:noProof/>
           <w:lang w:bidi="fr-FR"/>
         </w:rPr>
         <w:drawing>
@@ -6167,6 +6075,7 @@
       </w:pPr>
       <w:r>
         <w:rPr>
+          <w:noProof/>
           <w:lang w:bidi="fr-FR"/>
         </w:rPr>
         <w:drawing>
@@ -6272,6 +6181,7 @@
       </w:pPr>
       <w:r>
         <w:rPr>
+          <w:noProof/>
           <w:lang w:bidi="fr-FR"/>
         </w:rPr>
         <w:drawing>
@@ -6323,16 +6233,12 @@
         <w:br/>
         <w:t xml:space="preserve">Affiche tous les accès </w:t>
       </w:r>
-      <w:proofErr w:type="spellStart"/>
-      <w:proofErr w:type="gramStart"/>
-      <w:r>
-        <w:rPr>
-          <w:lang w:bidi="fr-FR"/>
-        </w:rPr>
-        <w:t>a</w:t>
-      </w:r>
-      <w:proofErr w:type="spellEnd"/>
-      <w:proofErr w:type="gramEnd"/>
+      <w:r>
+        <w:rPr>
+          <w:lang w:bidi="fr-FR"/>
+        </w:rPr>
+        <w:t>à</w:t>
+      </w:r>
       <w:r>
         <w:rPr>
           <w:lang w:bidi="fr-FR"/>
@@ -10759,6 +10665,7 @@
     <w:rsid w:val="00585E60"/>
     <w:rsid w:val="0062704C"/>
     <w:rsid w:val="009B5572"/>
+    <w:rsid w:val="00AC4FFB"/>
     <w:rsid w:val="00D629B8"/>
   </w:rsids>
   <m:mathPr>

</xml_diff>